<commit_message>
removed NAs from columns
removed NAs from team size and numpred columns
</commit_message>
<xml_diff>
--- a/TournamentCounterfactualWorldviewCodebook_2021-07-12.docx
+++ b/TournamentCounterfactualWorldviewCodebook_2021-07-12.docx
@@ -230,7 +230,21 @@
     </w:p>
     <w:p>
       <w:r>
-        <w:t xml:space="preserve">Presence of Counterfactuals is coded on a 0-2 scale, and indicates whether the participant did not include any counterfactuals, explicitly stated that no counterfactuals were relevant, or included one or more counterfactuals. </w:t>
+        <w:t>Presence of Counterfactuals is coded on a 0-</w:t>
+      </w:r>
+      <w:r>
+        <w:t>1</w:t>
+      </w:r>
+      <w:r>
+        <w:t xml:space="preserve"> </w:t>
+      </w:r>
+      <w:proofErr w:type="gramStart"/>
+      <w:r>
+        <w:t>scale, and</w:t>
+      </w:r>
+      <w:proofErr w:type="gramEnd"/>
+      <w:r>
+        <w:t xml:space="preserve"> indicates whether the participant did not include any counterfactuals or included one or more counterfactuals. </w:t>
       </w:r>
     </w:p>
     <w:p>
@@ -275,36 +289,6 @@
         <w:rPr>
           <w:b/>
         </w:rPr>
-        <w:t>Fatalistic Response</w:t>
-      </w:r>
-      <w:r>
-        <w:t xml:space="preserve"> – The participant explicitly indicates that no counterfactual could have altered current circumstances.</w:t>
-      </w:r>
-    </w:p>
-    <w:p>
-      <w:pPr>
-        <w:pStyle w:val="ListParagraph"/>
-        <w:numPr>
-          <w:ilvl w:val="1"/>
-          <w:numId w:val="12"/>
-        </w:numPr>
-      </w:pPr>
-      <w:r>
-        <w:t>Ex. “None. Nothing could change this.”</w:t>
-      </w:r>
-    </w:p>
-    <w:p>
-      <w:pPr>
-        <w:pStyle w:val="ListParagraph"/>
-        <w:numPr>
-          <w:ilvl w:val="0"/>
-          <w:numId w:val="12"/>
-        </w:numPr>
-      </w:pPr>
-      <w:r>
-        <w:rPr>
-          <w:b/>
-        </w:rPr>
         <w:t>Counterfactual Provided</w:t>
       </w:r>
       <w:r>
@@ -392,7 +376,6 @@
         </w:numPr>
       </w:pPr>
       <w:r>
-        <w:lastRenderedPageBreak/>
         <w:t>Ex. “</w:t>
       </w:r>
       <w:r>
@@ -420,7 +403,13 @@
         <w:t>explicitly</w:t>
       </w:r>
       <w:r>
-        <w:t xml:space="preserve"> mentions that no counterfactuals could have altered current events, code it as a 1.</w:t>
+        <w:t xml:space="preserve"> mentions that no counterfactuals could have altered current events, code it as a </w:t>
+      </w:r>
+      <w:r>
+        <w:t>0</w:t>
+      </w:r>
+      <w:r>
+        <w:t>.</w:t>
       </w:r>
     </w:p>
     <w:p>
@@ -453,6 +442,7 @@
         </w:numPr>
       </w:pPr>
       <w:r>
+        <w:lastRenderedPageBreak/>
         <w:t>If no mention of counterfactuals is provided, mark the column as a 0.</w:t>
       </w:r>
     </w:p>
@@ -752,16 +742,11 @@
         <w:t>does not</w:t>
       </w:r>
       <w:r>
-        <w:t xml:space="preserve"> include a mention of COVID-19 can be coded as a </w:t>
-      </w:r>
-      <w:proofErr w:type="gramStart"/>
-      <w:r>
-        <w:t>0.</w:t>
+        <w:t xml:space="preserve"> include a mention of COVID-19 can be coded as a 0</w:t>
       </w:r>
       <w:r>
         <w:t>.</w:t>
       </w:r>
-      <w:proofErr w:type="gramEnd"/>
     </w:p>
     <w:p>
       <w:pPr>
@@ -874,10 +859,7 @@
         </w:numPr>
       </w:pPr>
       <w:r>
-        <w:t>“</w:t>
-      </w:r>
-      <w:r>
-        <w:t>C</w:t>
+        <w:t>“C</w:t>
       </w:r>
       <w:r>
         <w:t xml:space="preserve">hina communicating spread of the virus </w:t>
@@ -2955,6 +2937,7 @@
     <w:lsdException w:name="HTML Sample" w:semiHidden="1" w:unhideWhenUsed="1"/>
     <w:lsdException w:name="HTML Typewriter" w:semiHidden="1" w:unhideWhenUsed="1"/>
     <w:lsdException w:name="HTML Variable" w:semiHidden="1" w:unhideWhenUsed="1"/>
+    <w:lsdException w:name="Normal Table" w:semiHidden="1" w:unhideWhenUsed="1"/>
     <w:lsdException w:name="annotation subject" w:semiHidden="1" w:unhideWhenUsed="1"/>
     <w:lsdException w:name="No List" w:semiHidden="1" w:unhideWhenUsed="1"/>
     <w:lsdException w:name="Outline List 1" w:semiHidden="1" w:unhideWhenUsed="1"/>
@@ -3001,8 +2984,10 @@
     <w:lsdException w:name="Table Subtle 2" w:semiHidden="1" w:unhideWhenUsed="1"/>
     <w:lsdException w:name="Table Web 1" w:semiHidden="1" w:unhideWhenUsed="1"/>
     <w:lsdException w:name="Table Web 2" w:semiHidden="1" w:unhideWhenUsed="1"/>
+    <w:lsdException w:name="Table Web 3" w:semiHidden="1" w:unhideWhenUsed="1"/>
     <w:lsdException w:name="Balloon Text" w:semiHidden="1" w:unhideWhenUsed="1"/>
     <w:lsdException w:name="Table Grid" w:uiPriority="39"/>
+    <w:lsdException w:name="Table Theme" w:semiHidden="1" w:unhideWhenUsed="1"/>
     <w:lsdException w:name="Placeholder Text" w:semiHidden="1"/>
     <w:lsdException w:name="No Spacing" w:uiPriority="1" w:qFormat="1"/>
     <w:lsdException w:name="Light Shading" w:uiPriority="60"/>

</xml_diff>

<commit_message>
updates to legend + data file
Removed unnecessary columns from data file and update legend document
</commit_message>
<xml_diff>
--- a/TournamentCounterfactualWorldviewCodebook_2021-07-12.docx
+++ b/TournamentCounterfactualWorldviewCodebook_2021-07-12.docx
@@ -8,31 +8,13 @@
         <w:spacing w:line="240" w:lineRule="auto"/>
       </w:pPr>
       <w:r>
-        <w:t>Counterfactual World</w:t>
-      </w:r>
-      <w:r>
-        <w:t>-</w:t>
-      </w:r>
-      <w:r>
-        <w:t>View</w:t>
-      </w:r>
-      <w:r>
-        <w:t>s</w:t>
-      </w:r>
-      <w:r>
-        <w:t xml:space="preserve"> for Forecasting Collaborative Submissions</w:t>
+        <w:t>Counterfactual World-Views for Forecasting Collaborative Submissions</w:t>
       </w:r>
     </w:p>
     <w:p/>
     <w:p>
       <w:r>
-        <w:t xml:space="preserve">The following steps describe the process used to code participant </w:t>
-      </w:r>
-      <w:r>
-        <w:t xml:space="preserve">counterfactuals </w:t>
-      </w:r>
-      <w:r>
-        <w:t>submissions in terms of:</w:t>
+        <w:t>The following steps describe the process used to code participant counterfactuals submissions in terms of:</w:t>
       </w:r>
     </w:p>
     <w:p>
@@ -59,13 +41,7 @@
         <w:t>of Counterfactuals</w:t>
       </w:r>
       <w:r>
-        <w:t xml:space="preserve"> -</w:t>
-      </w:r>
-      <w:r>
-        <w:t xml:space="preserve"> Indicates </w:t>
-      </w:r>
-      <w:r>
-        <w:t>whether the participant included any counterfactuals, opted not to provide any, or explicitly stated that no counterfactuals could have altered present circumstances.</w:t>
+        <w:t xml:space="preserve"> - Indicates whether the participant included any counterfactuals, opted not to provide any, or explicitly stated that no counterfactuals could have altered present circumstances.</w:t>
       </w:r>
     </w:p>
     <w:p>
@@ -80,28 +56,10 @@
         <w:rPr>
           <w:b/>
         </w:rPr>
-        <w:t>COVID-19</w:t>
-      </w:r>
-      <w:r>
-        <w:rPr>
-          <w:b/>
-        </w:rPr>
-        <w:t xml:space="preserve"> -</w:t>
-      </w:r>
-      <w:r>
-        <w:rPr>
-          <w:b/>
-        </w:rPr>
-        <w:t xml:space="preserve"> </w:t>
-      </w:r>
-      <w:r>
-        <w:t xml:space="preserve">Whether they considered COVID-19 </w:t>
-      </w:r>
-      <w:r>
-        <w:t xml:space="preserve">and/or the response to COVID-19 </w:t>
-      </w:r>
-      <w:r>
-        <w:t>as a counterfactual.</w:t>
+        <w:t xml:space="preserve">COVID-19 - </w:t>
+      </w:r>
+      <w:r>
+        <w:t>Whether they considered COVID-19 and/or the response to COVID-19 as a counterfactual.</w:t>
       </w:r>
     </w:p>
     <w:p>
@@ -119,48 +77,21 @@
         <w:t>Onus</w:t>
       </w:r>
       <w:r>
-        <w:t xml:space="preserve"> -</w:t>
-      </w:r>
-      <w:r>
-        <w:t xml:space="preserve"> </w:t>
+        <w:t xml:space="preserve"> - </w:t>
       </w:r>
       <w:r>
         <w:t>Whether</w:t>
       </w:r>
       <w:r>
-        <w:t xml:space="preserve"> </w:t>
-      </w:r>
-      <w:r>
-        <w:t xml:space="preserve">their counterfactual indicates that a specific </w:t>
-      </w:r>
-      <w:r>
-        <w:t>entity</w:t>
-      </w:r>
-      <w:r>
-        <w:t xml:space="preserve"> (ex. Trump, China, U.S. government) bears responsibility / could have impacted </w:t>
-      </w:r>
-      <w:r>
-        <w:t>the outcome</w:t>
-      </w:r>
-    </w:p>
-    <w:p>
-      <w:r>
-        <w:rPr>
-          <w:b/>
-        </w:rPr>
-        <w:t xml:space="preserve">What </w:t>
-      </w:r>
-      <w:r>
-        <w:rPr>
-          <w:b/>
-        </w:rPr>
-        <w:t>do we mean by</w:t>
-      </w:r>
-      <w:r>
-        <w:rPr>
-          <w:b/>
-        </w:rPr>
-        <w:t xml:space="preserve"> counterfactual?</w:t>
+        <w:t xml:space="preserve"> their counterfactual indicates that a specific entity (ex. Trump, China, U.S. government) bears responsibility / could have impacted the outcome</w:t>
+      </w:r>
+    </w:p>
+    <w:p>
+      <w:r>
+        <w:rPr>
+          <w:b/>
+        </w:rPr>
+        <w:t>What do we mean by counterfactual?</w:t>
       </w:r>
     </w:p>
     <w:p>
@@ -230,13 +161,7 @@
     </w:p>
     <w:p>
       <w:r>
-        <w:t>Presence of Counterfactuals is coded on a 0-</w:t>
-      </w:r>
-      <w:r>
-        <w:t>1</w:t>
-      </w:r>
-      <w:r>
-        <w:t xml:space="preserve"> </w:t>
+        <w:t xml:space="preserve">Presence of Counterfactuals is coded on a 0-2 </w:t>
       </w:r>
       <w:proofErr w:type="gramStart"/>
       <w:r>
@@ -244,7 +169,7 @@
       </w:r>
       <w:proofErr w:type="gramEnd"/>
       <w:r>
-        <w:t xml:space="preserve"> indicates whether the participant did not include any counterfactuals or included one or more counterfactuals. </w:t>
+        <w:t xml:space="preserve"> indicates whether the participant did not include any counterfactuals, explicitly stated that no counterfactuals were relevant, or included one or more counterfactuals. </w:t>
       </w:r>
     </w:p>
     <w:p>
@@ -289,6 +214,36 @@
         <w:rPr>
           <w:b/>
         </w:rPr>
+        <w:t>Fatalistic Response</w:t>
+      </w:r>
+      <w:r>
+        <w:t xml:space="preserve"> – The participant explicitly indicates that no counterfactual could have altered current circumstances.</w:t>
+      </w:r>
+    </w:p>
+    <w:p>
+      <w:pPr>
+        <w:pStyle w:val="ListParagraph"/>
+        <w:numPr>
+          <w:ilvl w:val="1"/>
+          <w:numId w:val="12"/>
+        </w:numPr>
+      </w:pPr>
+      <w:r>
+        <w:t>Ex. “None. Nothing could change this.”</w:t>
+      </w:r>
+    </w:p>
+    <w:p>
+      <w:pPr>
+        <w:pStyle w:val="ListParagraph"/>
+        <w:numPr>
+          <w:ilvl w:val="0"/>
+          <w:numId w:val="12"/>
+        </w:numPr>
+      </w:pPr>
+      <w:r>
+        <w:rPr>
+          <w:b/>
+        </w:rPr>
         <w:t>Counterfactual Provided</w:t>
       </w:r>
       <w:r>
@@ -297,16 +252,7 @@
     </w:p>
     <w:p>
       <w:r>
-        <w:t>Please follow these steps to code</w:t>
-      </w:r>
-      <w:r>
-        <w:t xml:space="preserve"> Presence</w:t>
-      </w:r>
-      <w:r>
-        <w:t xml:space="preserve"> of Counterfactuals</w:t>
-      </w:r>
-      <w:r>
-        <w:t>:</w:t>
+        <w:t>Please follow these steps to code Presence of Counterfactuals:</w:t>
       </w:r>
     </w:p>
     <w:p>
@@ -352,10 +298,7 @@
         </w:numPr>
       </w:pPr>
       <w:r>
-        <w:t>Any row that includes the mention of an event can be coded as a 2</w:t>
-      </w:r>
-      <w:r>
-        <w:t xml:space="preserve">. The content of the event </w:t>
+        <w:t xml:space="preserve">Any row that includes the mention of an event can be coded as a 2. The content of the event </w:t>
       </w:r>
       <w:r>
         <w:rPr>
@@ -376,6 +319,7 @@
         </w:numPr>
       </w:pPr>
       <w:r>
+        <w:lastRenderedPageBreak/>
         <w:t>Ex. “</w:t>
       </w:r>
       <w:r>
@@ -403,13 +347,7 @@
         <w:t>explicitly</w:t>
       </w:r>
       <w:r>
-        <w:t xml:space="preserve"> mentions that no counterfactuals could have altered current events, code it as a </w:t>
-      </w:r>
-      <w:r>
-        <w:t>0</w:t>
-      </w:r>
-      <w:r>
-        <w:t>.</w:t>
+        <w:t xml:space="preserve"> mentions that no counterfactuals could have altered current events, code it as a 1.</w:t>
       </w:r>
     </w:p>
     <w:p>
@@ -421,10 +359,7 @@
         </w:numPr>
       </w:pPr>
       <w:r>
-        <w:t xml:space="preserve">Ex. </w:t>
-      </w:r>
-      <w:r>
-        <w:t>“</w:t>
+        <w:t>Ex. “</w:t>
       </w:r>
       <w:r>
         <w:t>None. Nothing could change this</w:t>
@@ -442,7 +377,6 @@
         </w:numPr>
       </w:pPr>
       <w:r>
-        <w:lastRenderedPageBreak/>
         <w:t>If no mention of counterfactuals is provided, mark the column as a 0.</w:t>
       </w:r>
     </w:p>
@@ -476,36 +410,20 @@
         <w:rPr>
           <w:b/>
         </w:rPr>
-        <w:t>C</w:t>
-      </w:r>
-      <w:r>
-        <w:rPr>
-          <w:b/>
-        </w:rPr>
-        <w:t>OVID</w:t>
-      </w:r>
-      <w:r>
-        <w:rPr>
-          <w:b/>
-        </w:rPr>
-        <w:t>-19</w:t>
-      </w:r>
-    </w:p>
-    <w:p>
-      <w:r>
-        <w:t>COVID-19 is coded on a 0-</w:t>
-      </w:r>
-      <w:r>
-        <w:t>2</w:t>
-      </w:r>
-      <w:r>
-        <w:t xml:space="preserve"> scale, and indicates whether the participants mention COVID-19/the pandemic</w:t>
-      </w:r>
-      <w:r>
-        <w:t xml:space="preserve"> or the response to the pandemic</w:t>
-      </w:r>
-      <w:r>
-        <w:t xml:space="preserve"> in their counterfactuals.</w:t>
+        <w:t>COVID-19</w:t>
+      </w:r>
+    </w:p>
+    <w:p>
+      <w:r>
+        <w:t xml:space="preserve">COVID-19 is coded on a 0-2 </w:t>
+      </w:r>
+      <w:proofErr w:type="gramStart"/>
+      <w:r>
+        <w:t>scale, and</w:t>
+      </w:r>
+      <w:proofErr w:type="gramEnd"/>
+      <w:r>
+        <w:t xml:space="preserve"> indicates whether the participants mention COVID-19/the pandemic or the response to the pandemic in their counterfactuals.</w:t>
       </w:r>
     </w:p>
     <w:p>
@@ -523,10 +441,7 @@
         <w:t xml:space="preserve">No mention </w:t>
       </w:r>
       <w:r>
-        <w:t>– the participant does not mention COVID-19 in their response</w:t>
-      </w:r>
-      <w:r>
-        <w:t>.</w:t>
+        <w:t>– the participant does not mention COVID-19 in their response.</w:t>
       </w:r>
     </w:p>
     <w:p>
@@ -544,13 +459,7 @@
         <w:t>COVID-19 mentioned</w:t>
       </w:r>
       <w:r>
-        <w:t xml:space="preserve"> – the participant mentions COVID-19 in some form in their </w:t>
-      </w:r>
-      <w:r>
-        <w:t>counterfactual</w:t>
-      </w:r>
-      <w:r>
-        <w:t>.</w:t>
+        <w:t xml:space="preserve"> – the participant mentions COVID-19 in some form in their counterfactual.</w:t>
       </w:r>
     </w:p>
     <w:p>
@@ -604,10 +513,7 @@
         <w:t>Response to COVID-19 mentioned</w:t>
       </w:r>
       <w:r>
-        <w:t xml:space="preserve"> – the participant mentions </w:t>
-      </w:r>
-      <w:r>
-        <w:t>the response to COVID in their counterfactual.</w:t>
+        <w:t xml:space="preserve"> – the participant mentions the response to COVID in their counterfactual.</w:t>
       </w:r>
     </w:p>
     <w:p>
@@ -642,22 +548,7 @@
     </w:p>
     <w:p>
       <w:r>
-        <w:t xml:space="preserve">Please follow these steps to code </w:t>
-      </w:r>
-      <w:r>
-        <w:t xml:space="preserve">for </w:t>
-      </w:r>
-      <w:r>
-        <w:t>C</w:t>
-      </w:r>
-      <w:r>
-        <w:t>OVID</w:t>
-      </w:r>
-      <w:r>
-        <w:t>-19</w:t>
-      </w:r>
-      <w:r>
-        <w:t>:</w:t>
+        <w:t>Please follow these steps to code for COVID-19:</w:t>
       </w:r>
     </w:p>
     <w:p>
@@ -715,13 +606,7 @@
         </w:numPr>
       </w:pPr>
       <w:r>
-        <w:t>Any row that</w:t>
-      </w:r>
-      <w:r>
-        <w:t xml:space="preserve"> mentions the response to COVID-19</w:t>
-      </w:r>
-      <w:r>
-        <w:t xml:space="preserve"> can instead be coded as a 2.</w:t>
+        <w:t>Any row that mentions the response to COVID-19 can instead be coded as a 2.</w:t>
       </w:r>
     </w:p>
     <w:p>
@@ -742,11 +627,13 @@
         <w:t>does not</w:t>
       </w:r>
       <w:r>
-        <w:t xml:space="preserve"> include a mention of COVID-19 can be coded as a 0</w:t>
-      </w:r>
-      <w:r>
-        <w:t>.</w:t>
-      </w:r>
+        <w:t xml:space="preserve"> include a mention of COVID-19 can be coded as a </w:t>
+      </w:r>
+      <w:proofErr w:type="gramStart"/>
+      <w:r>
+        <w:t>0..</w:t>
+      </w:r>
+      <w:proofErr w:type="gramEnd"/>
     </w:p>
     <w:p>
       <w:pPr>
@@ -790,19 +677,7 @@
     </w:p>
     <w:p>
       <w:r>
-        <w:t xml:space="preserve">Onus </w:t>
-      </w:r>
-      <w:r>
-        <w:t xml:space="preserve">indicates </w:t>
-      </w:r>
-      <w:r>
-        <w:t>whether the participant</w:t>
-      </w:r>
-      <w:r>
-        <w:t>’s</w:t>
-      </w:r>
-      <w:r>
-        <w:t xml:space="preserve"> response places responsibility for the counterfactual on a specific entity or individual.</w:t>
+        <w:t>Onus indicates whether the participant’s response places responsibility for the counterfactual on a specific entity or individual.</w:t>
       </w:r>
     </w:p>
     <w:p>
@@ -825,10 +700,7 @@
         <w:t>If the U.S. officials were able to manage the pandemic well and if they were able to improve the healthcare system before a pandemic broke out, things might be different.</w:t>
       </w:r>
       <w:r>
-        <w:t>”</w:t>
-      </w:r>
-      <w:r>
-        <w:t xml:space="preserve"> </w:t>
+        <w:t xml:space="preserve">” </w:t>
       </w:r>
     </w:p>
     <w:p>
@@ -873,10 +745,7 @@
         <w:t xml:space="preserve"> and with more transparency</w:t>
       </w:r>
       <w:r>
-        <w:t>.”</w:t>
-      </w:r>
-      <w:r>
-        <w:t xml:space="preserve"> </w:t>
+        <w:t xml:space="preserve">.” </w:t>
       </w:r>
     </w:p>
     <w:p>
@@ -909,40 +778,7 @@
     </w:p>
     <w:p>
       <w:r>
-        <w:t>Scores</w:t>
-      </w:r>
-      <w:r>
-        <w:t xml:space="preserve"> for this category </w:t>
-      </w:r>
-      <w:r>
-        <w:t>are</w:t>
-      </w:r>
-      <w:r>
-        <w:t xml:space="preserve"> </w:t>
-      </w:r>
-      <w:r>
-        <w:t>equal to the total</w:t>
-      </w:r>
-      <w:r>
-        <w:t xml:space="preserve"> number of times</w:t>
-      </w:r>
-      <w:r>
-        <w:t xml:space="preserve"> a participant indicates </w:t>
-      </w:r>
-      <w:r>
-        <w:t>an</w:t>
-      </w:r>
-      <w:r>
-        <w:t xml:space="preserve"> entity (or entities)</w:t>
-      </w:r>
-      <w:r>
-        <w:t xml:space="preserve"> could have affected the outcome of the counterfactual</w:t>
-      </w:r>
-      <w:r>
-        <w:t>.</w:t>
-      </w:r>
-      <w:r>
-        <w:t xml:space="preserve"> </w:t>
+        <w:t xml:space="preserve">Scores for this category are equal to the total number of times a participant indicates an entity (or entities) could have affected the outcome of the counterfactual. </w:t>
       </w:r>
       <w:r>
         <w:rPr>
@@ -952,41 +788,17 @@
         <w:t>Please note</w:t>
       </w:r>
       <w:r>
-        <w:t xml:space="preserve">: If a participant provides multiple different examples of how the same entity could have impacted </w:t>
-      </w:r>
-      <w:r>
-        <w:t>the counterfactual, then each instance is counted separately.</w:t>
-      </w:r>
-    </w:p>
-    <w:p>
-      <w:r>
-        <w:t>If the participant does not place responsibility on an</w:t>
-      </w:r>
-      <w:r>
-        <w:t>y</w:t>
-      </w:r>
-      <w:r>
-        <w:t xml:space="preserve"> individual or entity, then the</w:t>
-      </w:r>
-      <w:r>
-        <w:t>ir response is</w:t>
-      </w:r>
-      <w:r>
-        <w:t xml:space="preserve"> </w:t>
-      </w:r>
-      <w:r>
-        <w:t>coded as a 0.</w:t>
-      </w:r>
-    </w:p>
-    <w:p>
-      <w:r>
-        <w:t xml:space="preserve">Please follow these steps to code for </w:t>
-      </w:r>
-      <w:r>
-        <w:t>Onus</w:t>
-      </w:r>
-      <w:r>
-        <w:t>:</w:t>
+        <w:t>: If a participant provides multiple different examples of how the same entity could have impacted the counterfactual, then each instance is counted separately.</w:t>
+      </w:r>
+    </w:p>
+    <w:p>
+      <w:r>
+        <w:t>If the participant does not place responsibility on any individual or entity, then their response is coded as a 0.</w:t>
+      </w:r>
+    </w:p>
+    <w:p>
+      <w:r>
+        <w:t>Please follow these steps to code for Onus:</w:t>
       </w:r>
     </w:p>
     <w:p>
@@ -1020,13 +832,7 @@
       </w:r>
       <w:proofErr w:type="spellEnd"/>
       <w:r>
-        <w:t xml:space="preserve"> columns for each participant to determine whether their response implies that an individual or entity could have changed </w:t>
-      </w:r>
-      <w:r>
-        <w:t>the outcome of the counterfactual they mentioned</w:t>
-      </w:r>
-      <w:r>
-        <w:t>.</w:t>
+        <w:t xml:space="preserve"> columns for each participant to determine whether their response implies that an individual or entity could have changed the outcome of the counterfactual they mentioned.</w:t>
       </w:r>
     </w:p>
     <w:p>
@@ -1050,16 +856,7 @@
         </w:numPr>
       </w:pPr>
       <w:r>
-        <w:t xml:space="preserve">Count the total number of </w:t>
-      </w:r>
-      <w:r>
-        <w:t xml:space="preserve">unique </w:t>
-      </w:r>
-      <w:r>
-        <w:t>instances across the columns where the participant places responsibility</w:t>
-      </w:r>
-      <w:r>
-        <w:t xml:space="preserve"> on an entity or individual (even if they mention the same entity more than once).</w:t>
+        <w:t>Count the total number of unique instances across the columns where the participant places responsibility on an entity or individual (even if they mention the same entity more than once).</w:t>
       </w:r>
     </w:p>
     <w:p>
@@ -1071,10 +868,7 @@
         </w:numPr>
       </w:pPr>
       <w:r>
-        <w:t>Once all instances have been identified, code the row equal to the number of instances</w:t>
-      </w:r>
-      <w:r>
-        <w:t>.</w:t>
+        <w:t>Once all instances have been identified, code the row equal to the number of instances.</w:t>
       </w:r>
     </w:p>
     <w:p>
@@ -1107,19 +901,7 @@
         <w:t>does not</w:t>
       </w:r>
       <w:r>
-        <w:t xml:space="preserve"> include a mention of </w:t>
-      </w:r>
-      <w:r>
-        <w:t>an entity</w:t>
-      </w:r>
-      <w:r>
-        <w:t xml:space="preserve"> can be coded as a 0</w:t>
-      </w:r>
-      <w:r>
-        <w:t xml:space="preserve"> for Onus</w:t>
-      </w:r>
-      <w:r>
-        <w:t>.</w:t>
+        <w:t xml:space="preserve"> include a mention of an entity can be coded as a 0 for Onus.</w:t>
       </w:r>
     </w:p>
     <w:p>
@@ -1130,6 +912,7 @@
         </w:rPr>
       </w:pPr>
     </w:p>
+    <w:p/>
     <w:p/>
     <w:sectPr>
       <w:pgSz w:w="12240" w:h="15840"/>
@@ -3212,6 +2995,7 @@
   <w:style w:type="paragraph" w:default="1" w:styleId="Normal">
     <w:name w:val="Normal"/>
     <w:qFormat/>
+    <w:rsid w:val="00733C88"/>
   </w:style>
   <w:style w:type="paragraph" w:styleId="Heading1">
     <w:name w:val="heading 1"/>

</xml_diff>